<commit_message>
add revised manuscript files
</commit_message>
<xml_diff>
--- a/output/submission admin/Funding_ Characterising information loss.docx
+++ b/output/submission admin/Funding_ Characterising information loss.docx
@@ -1,132 +1,378 @@
 
 <file path=word/document.xml><?xml version="1.0" encoding="utf-8"?>
-<w:document xmlns:mc="http://schemas.openxmlformats.org/markup-compatibility/2006" xmlns:o="urn:schemas-microsoft-com:office:office" xmlns:r="http://schemas.openxmlformats.org/officeDocument/2006/relationships" xmlns:m="http://schemas.openxmlformats.org/officeDocument/2006/math" xmlns:v="urn:schemas-microsoft-com:vml" xmlns:wp="http://schemas.openxmlformats.org/drawingml/2006/wordprocessingDrawing" xmlns:w10="urn:schemas-microsoft-com:office:word" xmlns:w="http://schemas.openxmlformats.org/wordprocessingml/2006/main" xmlns:wne="http://schemas.microsoft.com/office/word/2006/wordml" xmlns:sl="http://schemas.openxmlformats.org/schemaLibrary/2006/main" xmlns:a="http://schemas.openxmlformats.org/drawingml/2006/main" xmlns:pic="http://schemas.openxmlformats.org/drawingml/2006/picture" xmlns:c="http://schemas.openxmlformats.org/drawingml/2006/chart" xmlns:lc="http://schemas.openxmlformats.org/drawingml/2006/lockedCanvas" xmlns:dgm="http://schemas.openxmlformats.org/drawingml/2006/diagram" xmlns:wps="http://schemas.microsoft.com/office/word/2010/wordprocessingShape" xmlns:wpg="http://schemas.microsoft.com/office/word/2010/wordprocessingGroup" xmlns:w14="http://schemas.microsoft.com/office/word/2010/wordml" xmlns:w15="http://schemas.microsoft.com/office/word/2012/wordml">
+<w:document xmlns:wpc="http://schemas.microsoft.com/office/word/2010/wordprocessingCanvas" xmlns:cx="http://schemas.microsoft.com/office/drawing/2014/chartex" xmlns:cx1="http://schemas.microsoft.com/office/drawing/2015/9/8/chartex" xmlns:cx2="http://schemas.microsoft.com/office/drawing/2015/10/21/chartex" xmlns:cx3="http://schemas.microsoft.com/office/drawing/2016/5/9/chartex" xmlns:cx4="http://schemas.microsoft.com/office/drawing/2016/5/10/chartex" xmlns:cx5="http://schemas.microsoft.com/office/drawing/2016/5/11/chartex" xmlns:cx6="http://schemas.microsoft.com/office/drawing/2016/5/12/chartex" xmlns:cx7="http://schemas.microsoft.com/office/drawing/2016/5/13/chartex" xmlns:cx8="http://schemas.microsoft.com/office/drawing/2016/5/14/chartex" xmlns:mc="http://schemas.openxmlformats.org/markup-compatibility/2006" xmlns:aink="http://schemas.microsoft.com/office/drawing/2016/ink" xmlns:am3d="http://schemas.microsoft.com/office/drawing/2017/model3d" xmlns:o="urn:schemas-microsoft-com:office:office" xmlns:oel="http://schemas.microsoft.com/office/2019/extlst" xmlns:r="http://schemas.openxmlformats.org/officeDocument/2006/relationships" xmlns:m="http://schemas.openxmlformats.org/officeDocument/2006/math" xmlns:v="urn:schemas-microsoft-com:vml" xmlns:wp14="http://schemas.microsoft.com/office/word/2010/wordprocessingDrawing" xmlns:wp="http://schemas.openxmlformats.org/drawingml/2006/wordprocessingDrawing" xmlns:w10="urn:schemas-microsoft-com:office:word" xmlns:w="http://schemas.openxmlformats.org/wordprocessingml/2006/main" xmlns:w14="http://schemas.microsoft.com/office/word/2010/wordml" xmlns:w15="http://schemas.microsoft.com/office/word/2012/wordml" xmlns:w16cex="http://schemas.microsoft.com/office/word/2018/wordml/cex" xmlns:w16cid="http://schemas.microsoft.com/office/word/2016/wordml/cid" xmlns:w16="http://schemas.microsoft.com/office/word/2018/wordml" xmlns:w16sdtdh="http://schemas.microsoft.com/office/word/2020/wordml/sdtdatahash" xmlns:w16se="http://schemas.microsoft.com/office/word/2015/wordml/symex" xmlns:wpg="http://schemas.microsoft.com/office/word/2010/wordprocessingGroup" xmlns:wpi="http://schemas.microsoft.com/office/word/2010/wordprocessingInk" xmlns:wne="http://schemas.microsoft.com/office/word/2006/wordml" xmlns:wps="http://schemas.microsoft.com/office/word/2010/wordprocessingShape" mc:Ignorable="w14 w15 w16se w16cid w16 w16cex w16sdtdh wp14">
   <w:body>
     <w:p>
       <w:pPr>
-        <w:spacing w:after="240" w:before="240" w:lineRule="auto"/>
+        <w:spacing w:before="240" w:after="240"/>
         <w:jc w:val="both"/>
         <w:rPr>
-          <w:b w:val="1"/>
+          <w:b/>
+          <w:bCs/>
+          <w:color w:val="000000"/>
+          <w:sz w:val="28"/>
+          <w:szCs w:val="28"/>
         </w:rPr>
       </w:pPr>
+      <w:proofErr w:type="spellStart"/>
       <w:r>
         <w:rPr>
-          <w:b w:val="1"/>
-          <w:rtl w:val="0"/>
+          <w:b/>
+          <w:bCs/>
+          <w:color w:val="000000"/>
+          <w:sz w:val="28"/>
+          <w:szCs w:val="28"/>
         </w:rPr>
-        <w:t xml:space="preserve">Characterising information loss due to aggregating epidemic model outputs</w:t>
-      </w:r>
+        <w:t>Characterising</w:t>
+      </w:r>
+      <w:proofErr w:type="spellEnd"/>
+      <w:r>
+        <w:rPr>
+          <w:b/>
+          <w:bCs/>
+          <w:color w:val="000000"/>
+          <w:sz w:val="28"/>
+          <w:szCs w:val="28"/>
+        </w:rPr>
+        <w:t xml:space="preserve"> information gains and losses when collecting multiple epidemic model </w:t>
+      </w:r>
+      <w:proofErr w:type="spellStart"/>
+      <w:proofErr w:type="gramStart"/>
+      <w:r>
+        <w:rPr>
+          <w:b/>
+          <w:bCs/>
+          <w:color w:val="000000"/>
+          <w:sz w:val="28"/>
+          <w:szCs w:val="28"/>
+        </w:rPr>
+        <w:t>outputs</w:t>
+      </w:r>
+      <w:proofErr w:type="gramEnd"/>
     </w:p>
     <w:p>
       <w:pPr>
-        <w:spacing w:after="240" w:before="240" w:lineRule="auto"/>
+        <w:spacing w:before="240" w:after="240"/>
         <w:jc w:val="both"/>
-        <w:rPr/>
       </w:pPr>
       <w:r>
-        <w:rPr>
-          <w:rtl w:val="0"/>
-        </w:rPr>
-        <w:t xml:space="preserve">Katharine Sherratt (1), Ajitesh Srivastava (2), Kylie Ainslie (3,4), David E. Singh (5), Aymar Cublier (5), Maria Cristina Marinescu (6), Jesus Carretero (5), Alberto Cascajo Garcia (5), Nicolas Franco (7), Lander Willem (8), Steven Abrams (9,8), Christel Faes (9), Philippe Beutels (8), Niel Hens (9), Sebastian Müller (10), Billy Charlton (10), Ricardo Ewert (10), Sydney Paltra (10), Christian Rakow (10), Jakob Rehmann (10), Tim Conrad (11), Christof Schütte (11), Kai Nagel (10), Rok Grah (12), Rene Niehus (12), Bastian Prasse (12), Frank Sandmann (12), Sebastian Funk (1)</w:t>
+        <w:t>Katharin</w:t>
+      </w:r>
+      <w:proofErr w:type="spellEnd"/>
+      <w:r>
+        <w:t xml:space="preserve">e Sherratt (1), </w:t>
+      </w:r>
+      <w:proofErr w:type="spellStart"/>
+      <w:r>
+        <w:t>Ajitesh</w:t>
+      </w:r>
+      <w:proofErr w:type="spellEnd"/>
+      <w:r>
+        <w:t xml:space="preserve"> Srivastava (2), Kylie Ainslie (3,4), David E. Singh (5), </w:t>
+      </w:r>
+      <w:proofErr w:type="spellStart"/>
+      <w:r>
+        <w:t>Aymar</w:t>
+      </w:r>
+      <w:proofErr w:type="spellEnd"/>
+      <w:r>
+        <w:t xml:space="preserve"> </w:t>
+      </w:r>
+      <w:proofErr w:type="spellStart"/>
+      <w:r>
+        <w:t>Cublier</w:t>
+      </w:r>
+      <w:proofErr w:type="spellEnd"/>
+      <w:r>
+        <w:t xml:space="preserve"> (5), Maria Cristina Marinescu (6), Jesus </w:t>
+      </w:r>
+      <w:proofErr w:type="spellStart"/>
+      <w:r>
+        <w:t>Carretero</w:t>
+      </w:r>
+      <w:proofErr w:type="spellEnd"/>
+      <w:r>
+        <w:t xml:space="preserve"> (5), Alberto </w:t>
+      </w:r>
+      <w:proofErr w:type="spellStart"/>
+      <w:r>
+        <w:t>Cascajo</w:t>
+      </w:r>
+      <w:proofErr w:type="spellEnd"/>
+      <w:r>
+        <w:t xml:space="preserve"> Garcia (5), Nicolas Franco (7), Lander Willem (8), Steven Abrams (</w:t>
+      </w:r>
+      <w:r>
+        <w:t>8,</w:t>
+      </w:r>
+      <w:r>
+        <w:t xml:space="preserve">9), Christel </w:t>
+      </w:r>
+      <w:proofErr w:type="spellStart"/>
+      <w:r>
+        <w:t>Faes</w:t>
+      </w:r>
+      <w:proofErr w:type="spellEnd"/>
+      <w:r>
+        <w:t xml:space="preserve"> (9), Philippe </w:t>
+      </w:r>
+      <w:proofErr w:type="spellStart"/>
+      <w:r>
+        <w:t>Beutels</w:t>
+      </w:r>
+      <w:proofErr w:type="spellEnd"/>
+      <w:r>
+        <w:t xml:space="preserve"> (8), </w:t>
+      </w:r>
+      <w:proofErr w:type="spellStart"/>
+      <w:r>
+        <w:t>Niel</w:t>
+      </w:r>
+      <w:proofErr w:type="spellEnd"/>
+      <w:r>
+        <w:t xml:space="preserve"> Hens (</w:t>
+      </w:r>
+      <w:r>
+        <w:t>8,</w:t>
+      </w:r>
+      <w:r>
+        <w:t xml:space="preserve">9), Sebastian Müller (10), Billy Charlton (10), Ricardo Ewert (10), Sydney </w:t>
+      </w:r>
+      <w:proofErr w:type="spellStart"/>
+      <w:r>
+        <w:t>Paltra</w:t>
+      </w:r>
+      <w:proofErr w:type="spellEnd"/>
+      <w:r>
+        <w:t xml:space="preserve"> (10), Christian </w:t>
+      </w:r>
+      <w:proofErr w:type="spellStart"/>
+      <w:r>
+        <w:t>Rakow</w:t>
+      </w:r>
+      <w:proofErr w:type="spellEnd"/>
+      <w:r>
+        <w:t xml:space="preserve"> (10), Jakob </w:t>
+      </w:r>
+      <w:proofErr w:type="spellStart"/>
+      <w:r>
+        <w:t>Rehmann</w:t>
+      </w:r>
+      <w:proofErr w:type="spellEnd"/>
+      <w:r>
+        <w:t xml:space="preserve"> (10), Tim Conrad (11), Christof </w:t>
+      </w:r>
+      <w:proofErr w:type="spellStart"/>
+      <w:r>
+        <w:t>Schütte</w:t>
+      </w:r>
+      <w:proofErr w:type="spellEnd"/>
+      <w:r>
+        <w:t xml:space="preserve"> (11), Kai Nagel (10), </w:t>
+      </w:r>
+      <w:proofErr w:type="spellStart"/>
+      <w:r>
+        <w:t>Rok</w:t>
+      </w:r>
+      <w:proofErr w:type="spellEnd"/>
+      <w:r>
+        <w:t xml:space="preserve"> </w:t>
+      </w:r>
+      <w:proofErr w:type="spellStart"/>
+      <w:r>
+        <w:t>Grah</w:t>
+      </w:r>
+      <w:proofErr w:type="spellEnd"/>
+      <w:r>
+        <w:t xml:space="preserve"> (12), Rene </w:t>
+      </w:r>
+      <w:proofErr w:type="spellStart"/>
+      <w:r>
+        <w:t>Niehus</w:t>
+      </w:r>
+      <w:proofErr w:type="spellEnd"/>
+      <w:r>
+        <w:t xml:space="preserve"> (12), Bastian </w:t>
+      </w:r>
+      <w:proofErr w:type="spellStart"/>
+      <w:r>
+        <w:t>Prasse</w:t>
+      </w:r>
+      <w:proofErr w:type="spellEnd"/>
+      <w:r>
+        <w:t xml:space="preserve"> (12), Frank </w:t>
+      </w:r>
+      <w:proofErr w:type="spellStart"/>
+      <w:r>
+        <w:t>Sandmann</w:t>
+      </w:r>
+      <w:proofErr w:type="spellEnd"/>
+      <w:r>
+        <w:t xml:space="preserve"> (12), Sebastian Funk (1)</w:t>
       </w:r>
     </w:p>
     <w:p>
       <w:pPr>
         <w:jc w:val="both"/>
-        <w:rPr/>
       </w:pPr>
       <w:r>
-        <w:rPr>
-          <w:rtl w:val="0"/>
-        </w:rPr>
-        <w:t xml:space="preserve">1 London School of Hygiene and Tropical Medicine, London, UK; 2 University of Southern California, Los Angeles, USA; 3 Dutch National Institute of Public Health and the Environment (RIVM), Bilthoven, Netherlands; 4 School of Public Health, University of Hong Kong, Hong Kong SAR, China; 5 Universidad Carlos III de Madrid, Madrid, Spain; 6 Barcelona Supercomputing Center, Barcelona, Spain; 7 University of Namur, Namur, Belgium; 8 University of Antwerp, Antwerp, Belgium; 9 UHasselt, Hasselt, Belgium; 10 Technische Universität Berlin, Berlin, Germany; 11 Zuse Institute Berlin (ZIB), Berlin, Germany; 12 ECDC, Stockholm, Sweden</w:t>
+        <w:t xml:space="preserve">1 London School of Hygiene and Tropical Medicine, London, UK; 2 University of Southern California, Los Angeles, USA; 3 Dutch National Institute of Public Health and the Environment (RIVM), </w:t>
+      </w:r>
+      <w:proofErr w:type="spellStart"/>
+      <w:r>
+        <w:t>Bilthoven</w:t>
+      </w:r>
+      <w:proofErr w:type="spellEnd"/>
+      <w:r>
+        <w:t xml:space="preserve">, Netherlands; 4 School of Public Health, University of Hong Kong, Hong Kong SAR, China; 5 Universidad Carlos III de Madrid, Madrid, Spain; 6 Barcelona Supercomputing Center, Barcelona, Spain; 7 University of Namur, Namur, Belgium; 8 University of Antwerp, Antwerp, Belgium; 9 </w:t>
+      </w:r>
+      <w:proofErr w:type="spellStart"/>
+      <w:r>
+        <w:t>UHasselt</w:t>
+      </w:r>
+      <w:proofErr w:type="spellEnd"/>
+      <w:r>
+        <w:t xml:space="preserve">, Hasselt, Belgium; 10 </w:t>
+      </w:r>
+      <w:proofErr w:type="spellStart"/>
+      <w:r>
+        <w:t>Technische</w:t>
+      </w:r>
+      <w:proofErr w:type="spellEnd"/>
+      <w:r>
+        <w:t xml:space="preserve"> Universität Berlin, Berlin, Germany; 11 </w:t>
+      </w:r>
+      <w:proofErr w:type="spellStart"/>
+      <w:r>
+        <w:t>Zuse</w:t>
+      </w:r>
+      <w:proofErr w:type="spellEnd"/>
+      <w:r>
+        <w:t xml:space="preserve"> Institute Berlin (ZIB), Berlin, Germany; 12 ECDC, Stockholm, Sweden</w:t>
       </w:r>
     </w:p>
     <w:p>
       <w:pPr>
         <w:jc w:val="both"/>
-        <w:rPr/>
       </w:pPr>
-      <w:r>
-        <w:rPr>
-          <w:rtl w:val="0"/>
-        </w:rPr>
-      </w:r>
     </w:p>
     <w:p>
       <w:pPr>
         <w:jc w:val="both"/>
         <w:rPr>
-          <w:b w:val="1"/>
+          <w:b/>
         </w:rPr>
       </w:pPr>
       <w:r>
         <w:rPr>
-          <w:b w:val="1"/>
-          <w:rtl w:val="0"/>
+          <w:b/>
         </w:rPr>
-        <w:t xml:space="preserve">Declaration of interest</w:t>
+        <w:t>Declaration of interest</w:t>
       </w:r>
     </w:p>
     <w:p>
       <w:pPr>
-        <w:spacing w:after="240" w:before="240" w:lineRule="auto"/>
+        <w:spacing w:before="240" w:after="240"/>
         <w:jc w:val="both"/>
-        <w:rPr/>
       </w:pPr>
       <w:r>
-        <w:rPr>
-          <w:rtl w:val="0"/>
-        </w:rPr>
-        <w:t xml:space="preserve">KS, SF funded by ECDC and Wellcome (210758/Z/18/Z). AS funded by National Science Foundation Award 2135784, 2223933. KA funded by Netherlands Ministry of Health, Welfare and Sport, and European Union’s Horizon 2020 research and innovation programme - project EpiPose (grant agreement number 101003688). DES, AC, MM, JC, ACG funded by U3CM, Instituto de Salud Carlos III, Gobierno de España, European Commission. NF, LW, SA, CF, PB, NH funded by European Union’s Horizon 2020 research and innovation programme (grant number 101003688 – EpiPose project). SM, BC, RE, SP, CR, JR, TC, CS, KN funded </w:t>
-      </w:r>
-      <w:r>
-        <w:rPr>
-          <w:rtl w:val="0"/>
-        </w:rPr>
-        <w:t xml:space="preserve">by Ministry</w:t>
-      </w:r>
-      <w:r>
-        <w:rPr>
-          <w:rtl w:val="0"/>
-        </w:rPr>
-        <w:t xml:space="preserve"> of research and education (BMBF) Germany (grants number 031L0300D, 031L0302A). RG, RN, BP, FS funded by ECDC.</w:t>
+        <w:t xml:space="preserve">KS, </w:t>
+      </w:r>
+      <w:r>
+        <w:t xml:space="preserve">SA, </w:t>
+      </w:r>
+      <w:r>
+        <w:t xml:space="preserve">SF funded by ECDC and </w:t>
+      </w:r>
+      <w:proofErr w:type="spellStart"/>
+      <w:r>
+        <w:t>Wellcome</w:t>
+      </w:r>
+      <w:proofErr w:type="spellEnd"/>
+      <w:r>
+        <w:t xml:space="preserve"> (210758/Z/18/Z). AS funded by National Science Foundation Award 2135784, 2223933. KA funded by Netherlands Ministry of Health, Welfare and Sport, and European Union’s Horizon 2020 research and innovation </w:t>
+      </w:r>
+      <w:proofErr w:type="spellStart"/>
+      <w:r>
+        <w:t>programme</w:t>
+      </w:r>
+      <w:proofErr w:type="spellEnd"/>
+      <w:r>
+        <w:t xml:space="preserve"> - project </w:t>
+      </w:r>
+      <w:proofErr w:type="spellStart"/>
+      <w:r>
+        <w:t>EpiPose</w:t>
+      </w:r>
+      <w:proofErr w:type="spellEnd"/>
+      <w:r>
+        <w:t xml:space="preserve"> (grant agreement number 101003688). DES, AC, MM, JC, ACG funded by U3CM, Instituto de </w:t>
+      </w:r>
+      <w:proofErr w:type="spellStart"/>
+      <w:r>
+        <w:t>Salud</w:t>
+      </w:r>
+      <w:proofErr w:type="spellEnd"/>
+      <w:r>
+        <w:t xml:space="preserve"> Carlos III, </w:t>
+      </w:r>
+      <w:proofErr w:type="spellStart"/>
+      <w:r>
+        <w:t>Gobierno</w:t>
+      </w:r>
+      <w:proofErr w:type="spellEnd"/>
+      <w:r>
+        <w:t xml:space="preserve"> de </w:t>
+      </w:r>
+      <w:proofErr w:type="spellStart"/>
+      <w:r>
+        <w:t>España</w:t>
+      </w:r>
+      <w:proofErr w:type="spellEnd"/>
+      <w:r>
+        <w:t xml:space="preserve">, European Commission. NF, LW, SA, CF, PB, NH funded by European Union’s Horizon 2020 research and innovation </w:t>
+      </w:r>
+      <w:proofErr w:type="spellStart"/>
+      <w:r>
+        <w:t>programme</w:t>
+      </w:r>
+      <w:proofErr w:type="spellEnd"/>
+      <w:r>
+        <w:t xml:space="preserve"> (grant number 101003688 – </w:t>
+      </w:r>
+      <w:proofErr w:type="spellStart"/>
+      <w:r>
+        <w:t>EpiPose</w:t>
+      </w:r>
+      <w:proofErr w:type="spellEnd"/>
+      <w:r>
+        <w:t xml:space="preserve"> project). SM, BC, RE, SP, CR, JR, TC, CS, KN funded by Ministry of research and education (BMBF) Germany (grants number 031L0300D, 031L0302A). RG, RN, BP, FS funded by ECDC.</w:t>
       </w:r>
     </w:p>
     <w:p>
       <w:pPr>
         <w:jc w:val="both"/>
-        <w:rPr/>
       </w:pPr>
-      <w:r>
-        <w:rPr>
-          <w:rtl w:val="0"/>
-        </w:rPr>
-      </w:r>
     </w:p>
     <w:sectPr>
-      <w:pgSz w:h="15840" w:w="12240" w:orient="portrait"/>
-      <w:pgMar w:bottom="1440" w:top="1440" w:left="1440" w:right="1440" w:header="720" w:footer="720"/>
+      <w:pgSz w:w="12240" w:h="15840"/>
+      <w:pgMar w:top="1440" w:right="1440" w:bottom="1440" w:left="1440" w:header="720" w:footer="720" w:gutter="0"/>
       <w:pgNumType w:start="1"/>
+      <w:cols w:space="720"/>
     </w:sectPr>
   </w:body>
 </w:document>
 </file>
 
-<file path=word/numbering.xml><?xml version="1.0" encoding="utf-8"?>
-<w:numbering xmlns:mc="http://schemas.openxmlformats.org/markup-compatibility/2006" xmlns:o="urn:schemas-microsoft-com:office:office" xmlns:r="http://schemas.openxmlformats.org/officeDocument/2006/relationships" xmlns:m="http://schemas.openxmlformats.org/officeDocument/2006/math" xmlns:v="urn:schemas-microsoft-com:vml" xmlns:wp="http://schemas.openxmlformats.org/drawingml/2006/wordprocessingDrawing" xmlns:w10="urn:schemas-microsoft-com:office:word" xmlns:w="http://schemas.openxmlformats.org/wordprocessingml/2006/main" xmlns:wne="http://schemas.microsoft.com/office/word/2006/wordml" xmlns:sl="http://schemas.openxmlformats.org/schemaLibrary/2006/main" xmlns:a="http://schemas.openxmlformats.org/drawingml/2006/main" xmlns:pic="http://schemas.openxmlformats.org/drawingml/2006/picture" xmlns:c="http://schemas.openxmlformats.org/drawingml/2006/chart" xmlns:lc="http://schemas.openxmlformats.org/drawingml/2006/lockedCanvas" xmlns:dgm="http://schemas.openxmlformats.org/drawingml/2006/diagram" xmlns:wps="http://schemas.microsoft.com/office/word/2010/wordprocessingShape" xmlns:wpg="http://schemas.microsoft.com/office/word/2010/wordprocessingGroup" xmlns:w14="http://schemas.microsoft.com/office/word/2010/wordml" xmlns:w15="http://schemas.microsoft.com/office/word/2012/wordml"/>
-</file>
-
 <file path=word/styles.xml><?xml version="1.0" encoding="utf-8"?>
-<w:styles xmlns:mc="http://schemas.openxmlformats.org/markup-compatibility/2006" xmlns:o="urn:schemas-microsoft-com:office:office" xmlns:r="http://schemas.openxmlformats.org/officeDocument/2006/relationships" xmlns:m="http://schemas.openxmlformats.org/officeDocument/2006/math" xmlns:v="urn:schemas-microsoft-com:vml" xmlns:wp="http://schemas.openxmlformats.org/drawingml/2006/wordprocessingDrawing" xmlns:w10="urn:schemas-microsoft-com:office:word" xmlns:w="http://schemas.openxmlformats.org/wordprocessingml/2006/main" xmlns:wne="http://schemas.microsoft.com/office/word/2006/wordml" xmlns:sl="http://schemas.openxmlformats.org/schemaLibrary/2006/main" xmlns:a="http://schemas.openxmlformats.org/drawingml/2006/main" xmlns:pic="http://schemas.openxmlformats.org/drawingml/2006/picture" xmlns:c="http://schemas.openxmlformats.org/drawingml/2006/chart" xmlns:lc="http://schemas.openxmlformats.org/drawingml/2006/lockedCanvas" xmlns:dgm="http://schemas.openxmlformats.org/drawingml/2006/diagram" xmlns:wps="http://schemas.microsoft.com/office/word/2010/wordprocessingShape" xmlns:wpg="http://schemas.microsoft.com/office/word/2010/wordprocessingGroup" xmlns:w14="http://schemas.microsoft.com/office/word/2010/wordml" xmlns:w15="http://schemas.microsoft.com/office/word/2012/wordml">
+<w:styles xmlns:mc="http://schemas.openxmlformats.org/markup-compatibility/2006" xmlns:r="http://schemas.openxmlformats.org/officeDocument/2006/relationships" xmlns:w="http://schemas.openxmlformats.org/wordprocessingml/2006/main" xmlns:w14="http://schemas.microsoft.com/office/word/2010/wordml" xmlns:w15="http://schemas.microsoft.com/office/word/2012/wordml" xmlns:w16cex="http://schemas.microsoft.com/office/word/2018/wordml/cex" xmlns:w16cid="http://schemas.microsoft.com/office/word/2016/wordml/cid" xmlns:w16="http://schemas.microsoft.com/office/word/2018/wordml" xmlns:w16sdtdh="http://schemas.microsoft.com/office/word/2020/wordml/sdtdatahash" xmlns:w16se="http://schemas.microsoft.com/office/word/2015/wordml/symex" mc:Ignorable="w14 w15 w16se w16cid w16 w16cex w16sdtdh">
   <w:docDefaults>
     <w:rPrDefault>
       <w:rPr>
-        <w:rFonts w:ascii="Arial" w:cs="Arial" w:eastAsia="Arial" w:hAnsi="Arial"/>
+        <w:rFonts w:ascii="Arial" w:eastAsia="Arial" w:hAnsi="Arial" w:cs="Arial"/>
         <w:sz w:val="22"/>
         <w:szCs w:val="22"/>
-        <w:lang w:val="en"/>
+        <w:lang w:val="en" w:eastAsia="en-GB" w:bidi="ar-SA"/>
       </w:rPr>
     </w:rPrDefault>
     <w:pPrDefault>
@@ -135,21 +381,399 @@
       </w:pPr>
     </w:pPrDefault>
   </w:docDefaults>
-  <w:style w:type="paragraph" w:styleId="Normal" w:default="1">
-    <w:name w:val="normal"/>
-  </w:style>
-  <w:style w:type="table" w:styleId="TableNormal" w:default="1">
-    <w:name w:val="Table Normal"/>
+  <w:latentStyles w:defLockedState="0" w:defUIPriority="99" w:defSemiHidden="0" w:defUnhideWhenUsed="0" w:defQFormat="0" w:count="376">
+    <w:lsdException w:name="Normal" w:uiPriority="0" w:qFormat="1"/>
+    <w:lsdException w:name="heading 1" w:uiPriority="9" w:qFormat="1"/>
+    <w:lsdException w:name="heading 2" w:semiHidden="1" w:uiPriority="9" w:unhideWhenUsed="1" w:qFormat="1"/>
+    <w:lsdException w:name="heading 3" w:semiHidden="1" w:uiPriority="9" w:unhideWhenUsed="1" w:qFormat="1"/>
+    <w:lsdException w:name="heading 4" w:semiHidden="1" w:uiPriority="9" w:unhideWhenUsed="1" w:qFormat="1"/>
+    <w:lsdException w:name="heading 5" w:semiHidden="1" w:uiPriority="9" w:unhideWhenUsed="1" w:qFormat="1"/>
+    <w:lsdException w:name="heading 6" w:semiHidden="1" w:uiPriority="9" w:unhideWhenUsed="1" w:qFormat="1"/>
+    <w:lsdException w:name="heading 7" w:semiHidden="1" w:uiPriority="9" w:unhideWhenUsed="1" w:qFormat="1"/>
+    <w:lsdException w:name="heading 8" w:semiHidden="1" w:uiPriority="9" w:unhideWhenUsed="1" w:qFormat="1"/>
+    <w:lsdException w:name="heading 9" w:semiHidden="1" w:uiPriority="9" w:unhideWhenUsed="1" w:qFormat="1"/>
+    <w:lsdException w:name="index 1" w:semiHidden="1" w:unhideWhenUsed="1"/>
+    <w:lsdException w:name="index 2" w:semiHidden="1" w:unhideWhenUsed="1"/>
+    <w:lsdException w:name="index 3" w:semiHidden="1" w:unhideWhenUsed="1"/>
+    <w:lsdException w:name="index 4" w:semiHidden="1" w:unhideWhenUsed="1"/>
+    <w:lsdException w:name="index 5" w:semiHidden="1" w:unhideWhenUsed="1"/>
+    <w:lsdException w:name="index 6" w:semiHidden="1" w:unhideWhenUsed="1"/>
+    <w:lsdException w:name="index 7" w:semiHidden="1" w:unhideWhenUsed="1"/>
+    <w:lsdException w:name="index 8" w:semiHidden="1" w:unhideWhenUsed="1"/>
+    <w:lsdException w:name="index 9" w:semiHidden="1" w:unhideWhenUsed="1"/>
+    <w:lsdException w:name="toc 1" w:semiHidden="1" w:uiPriority="39" w:unhideWhenUsed="1"/>
+    <w:lsdException w:name="toc 2" w:semiHidden="1" w:uiPriority="39" w:unhideWhenUsed="1"/>
+    <w:lsdException w:name="toc 3" w:semiHidden="1" w:uiPriority="39" w:unhideWhenUsed="1"/>
+    <w:lsdException w:name="toc 4" w:semiHidden="1" w:uiPriority="39" w:unhideWhenUsed="1"/>
+    <w:lsdException w:name="toc 5" w:semiHidden="1" w:uiPriority="39" w:unhideWhenUsed="1"/>
+    <w:lsdException w:name="toc 6" w:semiHidden="1" w:uiPriority="39" w:unhideWhenUsed="1"/>
+    <w:lsdException w:name="toc 7" w:semiHidden="1" w:uiPriority="39" w:unhideWhenUsed="1"/>
+    <w:lsdException w:name="toc 8" w:semiHidden="1" w:uiPriority="39" w:unhideWhenUsed="1"/>
+    <w:lsdException w:name="toc 9" w:semiHidden="1" w:uiPriority="39" w:unhideWhenUsed="1"/>
+    <w:lsdException w:name="Normal Indent" w:semiHidden="1" w:unhideWhenUsed="1"/>
+    <w:lsdException w:name="footnote text" w:semiHidden="1" w:unhideWhenUsed="1"/>
+    <w:lsdException w:name="annotation text" w:semiHidden="1" w:unhideWhenUsed="1"/>
+    <w:lsdException w:name="header" w:semiHidden="1" w:unhideWhenUsed="1"/>
+    <w:lsdException w:name="footer" w:semiHidden="1" w:unhideWhenUsed="1"/>
+    <w:lsdException w:name="index heading" w:semiHidden="1" w:unhideWhenUsed="1"/>
+    <w:lsdException w:name="caption" w:semiHidden="1" w:uiPriority="35" w:unhideWhenUsed="1" w:qFormat="1"/>
+    <w:lsdException w:name="table of figures" w:semiHidden="1" w:unhideWhenUsed="1"/>
+    <w:lsdException w:name="envelope address" w:semiHidden="1" w:unhideWhenUsed="1"/>
+    <w:lsdException w:name="envelope return" w:semiHidden="1" w:unhideWhenUsed="1"/>
+    <w:lsdException w:name="footnote reference" w:semiHidden="1" w:unhideWhenUsed="1"/>
+    <w:lsdException w:name="annotation reference" w:semiHidden="1" w:unhideWhenUsed="1"/>
+    <w:lsdException w:name="line number" w:semiHidden="1" w:unhideWhenUsed="1"/>
+    <w:lsdException w:name="page number" w:semiHidden="1" w:unhideWhenUsed="1"/>
+    <w:lsdException w:name="endnote reference" w:semiHidden="1" w:unhideWhenUsed="1"/>
+    <w:lsdException w:name="endnote text" w:semiHidden="1" w:unhideWhenUsed="1"/>
+    <w:lsdException w:name="table of authorities" w:semiHidden="1" w:unhideWhenUsed="1"/>
+    <w:lsdException w:name="macro" w:semiHidden="1" w:unhideWhenUsed="1"/>
+    <w:lsdException w:name="toa heading" w:semiHidden="1" w:unhideWhenUsed="1"/>
+    <w:lsdException w:name="List" w:semiHidden="1" w:unhideWhenUsed="1"/>
+    <w:lsdException w:name="List Bullet" w:semiHidden="1" w:unhideWhenUsed="1"/>
+    <w:lsdException w:name="List Number" w:semiHidden="1" w:unhideWhenUsed="1"/>
+    <w:lsdException w:name="List 2" w:semiHidden="1" w:unhideWhenUsed="1"/>
+    <w:lsdException w:name="List 3" w:semiHidden="1" w:unhideWhenUsed="1"/>
+    <w:lsdException w:name="List 4" w:semiHidden="1" w:unhideWhenUsed="1"/>
+    <w:lsdException w:name="List 5" w:semiHidden="1" w:unhideWhenUsed="1"/>
+    <w:lsdException w:name="List Bullet 2" w:semiHidden="1" w:unhideWhenUsed="1"/>
+    <w:lsdException w:name="List Bullet 3" w:semiHidden="1" w:unhideWhenUsed="1"/>
+    <w:lsdException w:name="List Bullet 4" w:semiHidden="1" w:unhideWhenUsed="1"/>
+    <w:lsdException w:name="List Bullet 5" w:semiHidden="1" w:unhideWhenUsed="1"/>
+    <w:lsdException w:name="List Number 2" w:semiHidden="1" w:unhideWhenUsed="1"/>
+    <w:lsdException w:name="List Number 3" w:semiHidden="1" w:unhideWhenUsed="1"/>
+    <w:lsdException w:name="List Number 4" w:semiHidden="1" w:unhideWhenUsed="1"/>
+    <w:lsdException w:name="List Number 5" w:semiHidden="1" w:unhideWhenUsed="1"/>
+    <w:lsdException w:name="Title" w:uiPriority="10" w:qFormat="1"/>
+    <w:lsdException w:name="Closing" w:semiHidden="1" w:unhideWhenUsed="1"/>
+    <w:lsdException w:name="Signature" w:semiHidden="1" w:unhideWhenUsed="1"/>
+    <w:lsdException w:name="Default Paragraph Font" w:semiHidden="1" w:uiPriority="1" w:unhideWhenUsed="1"/>
+    <w:lsdException w:name="Body Text" w:semiHidden="1" w:unhideWhenUsed="1"/>
+    <w:lsdException w:name="Body Text Indent" w:semiHidden="1" w:unhideWhenUsed="1"/>
+    <w:lsdException w:name="List Continue" w:semiHidden="1" w:unhideWhenUsed="1"/>
+    <w:lsdException w:name="List Continue 2" w:semiHidden="1" w:unhideWhenUsed="1"/>
+    <w:lsdException w:name="List Continue 3" w:semiHidden="1" w:unhideWhenUsed="1"/>
+    <w:lsdException w:name="List Continue 4" w:semiHidden="1" w:unhideWhenUsed="1"/>
+    <w:lsdException w:name="List Continue 5" w:semiHidden="1" w:unhideWhenUsed="1"/>
+    <w:lsdException w:name="Message Header" w:semiHidden="1" w:unhideWhenUsed="1"/>
+    <w:lsdException w:name="Subtitle" w:uiPriority="11" w:qFormat="1"/>
+    <w:lsdException w:name="Salutation" w:semiHidden="1" w:unhideWhenUsed="1"/>
+    <w:lsdException w:name="Date" w:semiHidden="1" w:unhideWhenUsed="1"/>
+    <w:lsdException w:name="Body Text First Indent" w:semiHidden="1" w:unhideWhenUsed="1"/>
+    <w:lsdException w:name="Body Text First Indent 2" w:semiHidden="1" w:unhideWhenUsed="1"/>
+    <w:lsdException w:name="Note Heading" w:semiHidden="1" w:unhideWhenUsed="1"/>
+    <w:lsdException w:name="Body Text 2" w:semiHidden="1" w:unhideWhenUsed="1"/>
+    <w:lsdException w:name="Body Text 3" w:semiHidden="1" w:unhideWhenUsed="1"/>
+    <w:lsdException w:name="Body Text Indent 2" w:semiHidden="1" w:unhideWhenUsed="1"/>
+    <w:lsdException w:name="Body Text Indent 3" w:semiHidden="1" w:unhideWhenUsed="1"/>
+    <w:lsdException w:name="Block Text" w:semiHidden="1" w:unhideWhenUsed="1"/>
+    <w:lsdException w:name="Hyperlink" w:semiHidden="1" w:unhideWhenUsed="1"/>
+    <w:lsdException w:name="FollowedHyperlink" w:semiHidden="1" w:unhideWhenUsed="1"/>
+    <w:lsdException w:name="Strong" w:uiPriority="22" w:qFormat="1"/>
+    <w:lsdException w:name="Emphasis" w:uiPriority="20" w:qFormat="1"/>
+    <w:lsdException w:name="Document Map" w:semiHidden="1" w:unhideWhenUsed="1"/>
+    <w:lsdException w:name="Plain Text" w:semiHidden="1" w:unhideWhenUsed="1"/>
+    <w:lsdException w:name="E-mail Signature" w:semiHidden="1" w:unhideWhenUsed="1"/>
+    <w:lsdException w:name="HTML Top of Form" w:semiHidden="1" w:unhideWhenUsed="1"/>
+    <w:lsdException w:name="HTML Bottom of Form" w:semiHidden="1" w:unhideWhenUsed="1"/>
+    <w:lsdException w:name="Normal (Web)" w:semiHidden="1" w:unhideWhenUsed="1"/>
+    <w:lsdException w:name="HTML Acronym" w:semiHidden="1" w:unhideWhenUsed="1"/>
+    <w:lsdException w:name="HTML Address" w:semiHidden="1" w:unhideWhenUsed="1"/>
+    <w:lsdException w:name="HTML Cite" w:semiHidden="1" w:unhideWhenUsed="1"/>
+    <w:lsdException w:name="HTML Code" w:semiHidden="1" w:unhideWhenUsed="1"/>
+    <w:lsdException w:name="HTML Definition" w:semiHidden="1" w:unhideWhenUsed="1"/>
+    <w:lsdException w:name="HTML Keyboard" w:semiHidden="1" w:unhideWhenUsed="1"/>
+    <w:lsdException w:name="HTML Preformatted" w:semiHidden="1" w:unhideWhenUsed="1"/>
+    <w:lsdException w:name="HTML Sample" w:semiHidden="1" w:unhideWhenUsed="1"/>
+    <w:lsdException w:name="HTML Typewriter" w:semiHidden="1" w:unhideWhenUsed="1"/>
+    <w:lsdException w:name="HTML Variable" w:semiHidden="1" w:unhideWhenUsed="1"/>
+    <w:lsdException w:name="Normal Table" w:semiHidden="1" w:unhideWhenUsed="1"/>
+    <w:lsdException w:name="annotation subject" w:semiHidden="1" w:unhideWhenUsed="1"/>
+    <w:lsdException w:name="No List" w:semiHidden="1" w:unhideWhenUsed="1"/>
+    <w:lsdException w:name="Outline List 1" w:semiHidden="1" w:unhideWhenUsed="1"/>
+    <w:lsdException w:name="Outline List 2" w:semiHidden="1" w:unhideWhenUsed="1"/>
+    <w:lsdException w:name="Outline List 3" w:semiHidden="1" w:unhideWhenUsed="1"/>
+    <w:lsdException w:name="Table Simple 1" w:semiHidden="1" w:unhideWhenUsed="1"/>
+    <w:lsdException w:name="Table Simple 2" w:semiHidden="1" w:unhideWhenUsed="1"/>
+    <w:lsdException w:name="Table Simple 3" w:semiHidden="1" w:unhideWhenUsed="1"/>
+    <w:lsdException w:name="Table Classic 1" w:semiHidden="1" w:unhideWhenUsed="1"/>
+    <w:lsdException w:name="Table Classic 2" w:semiHidden="1" w:unhideWhenUsed="1"/>
+    <w:lsdException w:name="Table Classic 3" w:semiHidden="1" w:unhideWhenUsed="1"/>
+    <w:lsdException w:name="Table Classic 4" w:semiHidden="1" w:unhideWhenUsed="1"/>
+    <w:lsdException w:name="Table Colorful 1" w:semiHidden="1" w:unhideWhenUsed="1"/>
+    <w:lsdException w:name="Table Colorful 2" w:semiHidden="1" w:unhideWhenUsed="1"/>
+    <w:lsdException w:name="Table Colorful 3" w:semiHidden="1" w:unhideWhenUsed="1"/>
+    <w:lsdException w:name="Table Columns 1" w:semiHidden="1" w:unhideWhenUsed="1"/>
+    <w:lsdException w:name="Table Columns 2" w:semiHidden="1" w:unhideWhenUsed="1"/>
+    <w:lsdException w:name="Table Columns 3" w:semiHidden="1" w:unhideWhenUsed="1"/>
+    <w:lsdException w:name="Table Columns 4" w:semiHidden="1" w:unhideWhenUsed="1"/>
+    <w:lsdException w:name="Table Columns 5" w:semiHidden="1" w:unhideWhenUsed="1"/>
+    <w:lsdException w:name="Table Grid 1" w:semiHidden="1" w:unhideWhenUsed="1"/>
+    <w:lsdException w:name="Table Grid 2" w:semiHidden="1" w:unhideWhenUsed="1"/>
+    <w:lsdException w:name="Table Grid 3" w:semiHidden="1" w:unhideWhenUsed="1"/>
+    <w:lsdException w:name="Table Grid 4" w:semiHidden="1" w:unhideWhenUsed="1"/>
+    <w:lsdException w:name="Table Grid 5" w:semiHidden="1" w:unhideWhenUsed="1"/>
+    <w:lsdException w:name="Table Grid 6" w:semiHidden="1" w:unhideWhenUsed="1"/>
+    <w:lsdException w:name="Table Grid 7" w:semiHidden="1" w:unhideWhenUsed="1"/>
+    <w:lsdException w:name="Table Grid 8" w:semiHidden="1" w:unhideWhenUsed="1"/>
+    <w:lsdException w:name="Table List 1" w:semiHidden="1" w:unhideWhenUsed="1"/>
+    <w:lsdException w:name="Table List 2" w:semiHidden="1" w:unhideWhenUsed="1"/>
+    <w:lsdException w:name="Table List 3" w:semiHidden="1" w:unhideWhenUsed="1"/>
+    <w:lsdException w:name="Table List 4" w:semiHidden="1" w:unhideWhenUsed="1"/>
+    <w:lsdException w:name="Table List 5" w:semiHidden="1" w:unhideWhenUsed="1"/>
+    <w:lsdException w:name="Table List 6" w:semiHidden="1" w:unhideWhenUsed="1"/>
+    <w:lsdException w:name="Table List 7" w:semiHidden="1" w:unhideWhenUsed="1"/>
+    <w:lsdException w:name="Table List 8" w:semiHidden="1" w:unhideWhenUsed="1"/>
+    <w:lsdException w:name="Table 3D effects 1" w:semiHidden="1" w:unhideWhenUsed="1"/>
+    <w:lsdException w:name="Table 3D effects 2" w:semiHidden="1" w:unhideWhenUsed="1"/>
+    <w:lsdException w:name="Table 3D effects 3" w:semiHidden="1" w:unhideWhenUsed="1"/>
+    <w:lsdException w:name="Table Contemporary" w:semiHidden="1" w:unhideWhenUsed="1"/>
+    <w:lsdException w:name="Table Elegant" w:semiHidden="1" w:unhideWhenUsed="1"/>
+    <w:lsdException w:name="Table Professional" w:semiHidden="1" w:unhideWhenUsed="1"/>
+    <w:lsdException w:name="Table Subtle 1" w:semiHidden="1" w:unhideWhenUsed="1"/>
+    <w:lsdException w:name="Table Subtle 2" w:semiHidden="1" w:unhideWhenUsed="1"/>
+    <w:lsdException w:name="Table Web 1" w:semiHidden="1" w:unhideWhenUsed="1"/>
+    <w:lsdException w:name="Table Web 2" w:semiHidden="1" w:unhideWhenUsed="1"/>
+    <w:lsdException w:name="Table Web 3" w:semiHidden="1" w:unhideWhenUsed="1"/>
+    <w:lsdException w:name="Balloon Text" w:semiHidden="1" w:unhideWhenUsed="1"/>
+    <w:lsdException w:name="Table Grid" w:uiPriority="39"/>
+    <w:lsdException w:name="Table Theme" w:semiHidden="1" w:unhideWhenUsed="1"/>
+    <w:lsdException w:name="Placeholder Text" w:semiHidden="1"/>
+    <w:lsdException w:name="No Spacing" w:uiPriority="1" w:qFormat="1"/>
+    <w:lsdException w:name="Light Shading" w:uiPriority="60"/>
+    <w:lsdException w:name="Light List" w:uiPriority="61"/>
+    <w:lsdException w:name="Light Grid" w:uiPriority="62"/>
+    <w:lsdException w:name="Medium Shading 1" w:uiPriority="63"/>
+    <w:lsdException w:name="Medium Shading 2" w:uiPriority="64"/>
+    <w:lsdException w:name="Medium List 1" w:uiPriority="65"/>
+    <w:lsdException w:name="Medium List 2" w:uiPriority="66"/>
+    <w:lsdException w:name="Medium Grid 1" w:uiPriority="67"/>
+    <w:lsdException w:name="Medium Grid 2" w:uiPriority="68"/>
+    <w:lsdException w:name="Medium Grid 3" w:uiPriority="69"/>
+    <w:lsdException w:name="Dark List" w:uiPriority="70"/>
+    <w:lsdException w:name="Colorful Shading" w:uiPriority="71"/>
+    <w:lsdException w:name="Colorful List" w:uiPriority="72"/>
+    <w:lsdException w:name="Colorful Grid" w:uiPriority="73"/>
+    <w:lsdException w:name="Light Shading Accent 1" w:uiPriority="60"/>
+    <w:lsdException w:name="Light List Accent 1" w:uiPriority="61"/>
+    <w:lsdException w:name="Light Grid Accent 1" w:uiPriority="62"/>
+    <w:lsdException w:name="Medium Shading 1 Accent 1" w:uiPriority="63"/>
+    <w:lsdException w:name="Medium Shading 2 Accent 1" w:uiPriority="64"/>
+    <w:lsdException w:name="Medium List 1 Accent 1" w:uiPriority="65"/>
+    <w:lsdException w:name="Revision" w:semiHidden="1"/>
+    <w:lsdException w:name="List Paragraph" w:uiPriority="34" w:qFormat="1"/>
+    <w:lsdException w:name="Quote" w:uiPriority="29" w:qFormat="1"/>
+    <w:lsdException w:name="Intense Quote" w:uiPriority="30" w:qFormat="1"/>
+    <w:lsdException w:name="Medium List 2 Accent 1" w:uiPriority="66"/>
+    <w:lsdException w:name="Medium Grid 1 Accent 1" w:uiPriority="67"/>
+    <w:lsdException w:name="Medium Grid 2 Accent 1" w:uiPriority="68"/>
+    <w:lsdException w:name="Medium Grid 3 Accent 1" w:uiPriority="69"/>
+    <w:lsdException w:name="Dark List Accent 1" w:uiPriority="70"/>
+    <w:lsdException w:name="Colorful Shading Accent 1" w:uiPriority="71"/>
+    <w:lsdException w:name="Colorful List Accent 1" w:uiPriority="72"/>
+    <w:lsdException w:name="Colorful Grid Accent 1" w:uiPriority="73"/>
+    <w:lsdException w:name="Light Shading Accent 2" w:uiPriority="60"/>
+    <w:lsdException w:name="Light List Accent 2" w:uiPriority="61"/>
+    <w:lsdException w:name="Light Grid Accent 2" w:uiPriority="62"/>
+    <w:lsdException w:name="Medium Shading 1 Accent 2" w:uiPriority="63"/>
+    <w:lsdException w:name="Medium Shading 2 Accent 2" w:uiPriority="64"/>
+    <w:lsdException w:name="Medium List 1 Accent 2" w:uiPriority="65"/>
+    <w:lsdException w:name="Medium List 2 Accent 2" w:uiPriority="66"/>
+    <w:lsdException w:name="Medium Grid 1 Accent 2" w:uiPriority="67"/>
+    <w:lsdException w:name="Medium Grid 2 Accent 2" w:uiPriority="68"/>
+    <w:lsdException w:name="Medium Grid 3 Accent 2" w:uiPriority="69"/>
+    <w:lsdException w:name="Dark List Accent 2" w:uiPriority="70"/>
+    <w:lsdException w:name="Colorful Shading Accent 2" w:uiPriority="71"/>
+    <w:lsdException w:name="Colorful List Accent 2" w:uiPriority="72"/>
+    <w:lsdException w:name="Colorful Grid Accent 2" w:uiPriority="73"/>
+    <w:lsdException w:name="Light Shading Accent 3" w:uiPriority="60"/>
+    <w:lsdException w:name="Light List Accent 3" w:uiPriority="61"/>
+    <w:lsdException w:name="Light Grid Accent 3" w:uiPriority="62"/>
+    <w:lsdException w:name="Medium Shading 1 Accent 3" w:uiPriority="63"/>
+    <w:lsdException w:name="Medium Shading 2 Accent 3" w:uiPriority="64"/>
+    <w:lsdException w:name="Medium List 1 Accent 3" w:uiPriority="65"/>
+    <w:lsdException w:name="Medium List 2 Accent 3" w:uiPriority="66"/>
+    <w:lsdException w:name="Medium Grid 1 Accent 3" w:uiPriority="67"/>
+    <w:lsdException w:name="Medium Grid 2 Accent 3" w:uiPriority="68"/>
+    <w:lsdException w:name="Medium Grid 3 Accent 3" w:uiPriority="69"/>
+    <w:lsdException w:name="Dark List Accent 3" w:uiPriority="70"/>
+    <w:lsdException w:name="Colorful Shading Accent 3" w:uiPriority="71"/>
+    <w:lsdException w:name="Colorful List Accent 3" w:uiPriority="72"/>
+    <w:lsdException w:name="Colorful Grid Accent 3" w:uiPriority="73"/>
+    <w:lsdException w:name="Light Shading Accent 4" w:uiPriority="60"/>
+    <w:lsdException w:name="Light List Accent 4" w:uiPriority="61"/>
+    <w:lsdException w:name="Light Grid Accent 4" w:uiPriority="62"/>
+    <w:lsdException w:name="Medium Shading 1 Accent 4" w:uiPriority="63"/>
+    <w:lsdException w:name="Medium Shading 2 Accent 4" w:uiPriority="64"/>
+    <w:lsdException w:name="Medium List 1 Accent 4" w:uiPriority="65"/>
+    <w:lsdException w:name="Medium List 2 Accent 4" w:uiPriority="66"/>
+    <w:lsdException w:name="Medium Grid 1 Accent 4" w:uiPriority="67"/>
+    <w:lsdException w:name="Medium Grid 2 Accent 4" w:uiPriority="68"/>
+    <w:lsdException w:name="Medium Grid 3 Accent 4" w:uiPriority="69"/>
+    <w:lsdException w:name="Dark List Accent 4" w:uiPriority="70"/>
+    <w:lsdException w:name="Colorful Shading Accent 4" w:uiPriority="71"/>
+    <w:lsdException w:name="Colorful List Accent 4" w:uiPriority="72"/>
+    <w:lsdException w:name="Colorful Grid Accent 4" w:uiPriority="73"/>
+    <w:lsdException w:name="Light Shading Accent 5" w:uiPriority="60"/>
+    <w:lsdException w:name="Light List Accent 5" w:uiPriority="61"/>
+    <w:lsdException w:name="Light Grid Accent 5" w:uiPriority="62"/>
+    <w:lsdException w:name="Medium Shading 1 Accent 5" w:uiPriority="63"/>
+    <w:lsdException w:name="Medium Shading 2 Accent 5" w:uiPriority="64"/>
+    <w:lsdException w:name="Medium List 1 Accent 5" w:uiPriority="65"/>
+    <w:lsdException w:name="Medium List 2 Accent 5" w:uiPriority="66"/>
+    <w:lsdException w:name="Medium Grid 1 Accent 5" w:uiPriority="67"/>
+    <w:lsdException w:name="Medium Grid 2 Accent 5" w:uiPriority="68"/>
+    <w:lsdException w:name="Medium Grid 3 Accent 5" w:uiPriority="69"/>
+    <w:lsdException w:name="Dark List Accent 5" w:uiPriority="70"/>
+    <w:lsdException w:name="Colorful Shading Accent 5" w:uiPriority="71"/>
+    <w:lsdException w:name="Colorful List Accent 5" w:uiPriority="72"/>
+    <w:lsdException w:name="Colorful Grid Accent 5" w:uiPriority="73"/>
+    <w:lsdException w:name="Light Shading Accent 6" w:uiPriority="60"/>
+    <w:lsdException w:name="Light List Accent 6" w:uiPriority="61"/>
+    <w:lsdException w:name="Light Grid Accent 6" w:uiPriority="62"/>
+    <w:lsdException w:name="Medium Shading 1 Accent 6" w:uiPriority="63"/>
+    <w:lsdException w:name="Medium Shading 2 Accent 6" w:uiPriority="64"/>
+    <w:lsdException w:name="Medium List 1 Accent 6" w:uiPriority="65"/>
+    <w:lsdException w:name="Medium List 2 Accent 6" w:uiPriority="66"/>
+    <w:lsdException w:name="Medium Grid 1 Accent 6" w:uiPriority="67"/>
+    <w:lsdException w:name="Medium Grid 2 Accent 6" w:uiPriority="68"/>
+    <w:lsdException w:name="Medium Grid 3 Accent 6" w:uiPriority="69"/>
+    <w:lsdException w:name="Dark List Accent 6" w:uiPriority="70"/>
+    <w:lsdException w:name="Colorful Shading Accent 6" w:uiPriority="71"/>
+    <w:lsdException w:name="Colorful List Accent 6" w:uiPriority="72"/>
+    <w:lsdException w:name="Colorful Grid Accent 6" w:uiPriority="73"/>
+    <w:lsdException w:name="Subtle Emphasis" w:uiPriority="19" w:qFormat="1"/>
+    <w:lsdException w:name="Intense Emphasis" w:uiPriority="21" w:qFormat="1"/>
+    <w:lsdException w:name="Subtle Reference" w:uiPriority="31" w:qFormat="1"/>
+    <w:lsdException w:name="Intense Reference" w:uiPriority="32" w:qFormat="1"/>
+    <w:lsdException w:name="Book Title" w:uiPriority="33" w:qFormat="1"/>
+    <w:lsdException w:name="Bibliography" w:semiHidden="1" w:uiPriority="37" w:unhideWhenUsed="1"/>
+    <w:lsdException w:name="TOC Heading" w:semiHidden="1" w:uiPriority="39" w:unhideWhenUsed="1" w:qFormat="1"/>
+    <w:lsdException w:name="Plain Table 1" w:uiPriority="41"/>
+    <w:lsdException w:name="Plain Table 2" w:uiPriority="42"/>
+    <w:lsdException w:name="Plain Table 3" w:uiPriority="43"/>
+    <w:lsdException w:name="Plain Table 4" w:uiPriority="44"/>
+    <w:lsdException w:name="Plain Table 5" w:uiPriority="45"/>
+    <w:lsdException w:name="Grid Table Light" w:uiPriority="40"/>
+    <w:lsdException w:name="Grid Table 1 Light" w:uiPriority="46"/>
+    <w:lsdException w:name="Grid Table 2" w:uiPriority="47"/>
+    <w:lsdException w:name="Grid Table 3" w:uiPriority="48"/>
+    <w:lsdException w:name="Grid Table 4" w:uiPriority="49"/>
+    <w:lsdException w:name="Grid Table 5 Dark" w:uiPriority="50"/>
+    <w:lsdException w:name="Grid Table 6 Colorful" w:uiPriority="51"/>
+    <w:lsdException w:name="Grid Table 7 Colorful" w:uiPriority="52"/>
+    <w:lsdException w:name="Grid Table 1 Light Accent 1" w:uiPriority="46"/>
+    <w:lsdException w:name="Grid Table 2 Accent 1" w:uiPriority="47"/>
+    <w:lsdException w:name="Grid Table 3 Accent 1" w:uiPriority="48"/>
+    <w:lsdException w:name="Grid Table 4 Accent 1" w:uiPriority="49"/>
+    <w:lsdException w:name="Grid Table 5 Dark Accent 1" w:uiPriority="50"/>
+    <w:lsdException w:name="Grid Table 6 Colorful Accent 1" w:uiPriority="51"/>
+    <w:lsdException w:name="Grid Table 7 Colorful Accent 1" w:uiPriority="52"/>
+    <w:lsdException w:name="Grid Table 1 Light Accent 2" w:uiPriority="46"/>
+    <w:lsdException w:name="Grid Table 2 Accent 2" w:uiPriority="47"/>
+    <w:lsdException w:name="Grid Table 3 Accent 2" w:uiPriority="48"/>
+    <w:lsdException w:name="Grid Table 4 Accent 2" w:uiPriority="49"/>
+    <w:lsdException w:name="Grid Table 5 Dark Accent 2" w:uiPriority="50"/>
+    <w:lsdException w:name="Grid Table 6 Colorful Accent 2" w:uiPriority="51"/>
+    <w:lsdException w:name="Grid Table 7 Colorful Accent 2" w:uiPriority="52"/>
+    <w:lsdException w:name="Grid Table 1 Light Accent 3" w:uiPriority="46"/>
+    <w:lsdException w:name="Grid Table 2 Accent 3" w:uiPriority="47"/>
+    <w:lsdException w:name="Grid Table 3 Accent 3" w:uiPriority="48"/>
+    <w:lsdException w:name="Grid Table 4 Accent 3" w:uiPriority="49"/>
+    <w:lsdException w:name="Grid Table 5 Dark Accent 3" w:uiPriority="50"/>
+    <w:lsdException w:name="Grid Table 6 Colorful Accent 3" w:uiPriority="51"/>
+    <w:lsdException w:name="Grid Table 7 Colorful Accent 3" w:uiPriority="52"/>
+    <w:lsdException w:name="Grid Table 1 Light Accent 4" w:uiPriority="46"/>
+    <w:lsdException w:name="Grid Table 2 Accent 4" w:uiPriority="47"/>
+    <w:lsdException w:name="Grid Table 3 Accent 4" w:uiPriority="48"/>
+    <w:lsdException w:name="Grid Table 4 Accent 4" w:uiPriority="49"/>
+    <w:lsdException w:name="Grid Table 5 Dark Accent 4" w:uiPriority="50"/>
+    <w:lsdException w:name="Grid Table 6 Colorful Accent 4" w:uiPriority="51"/>
+    <w:lsdException w:name="Grid Table 7 Colorful Accent 4" w:uiPriority="52"/>
+    <w:lsdException w:name="Grid Table 1 Light Accent 5" w:uiPriority="46"/>
+    <w:lsdException w:name="Grid Table 2 Accent 5" w:uiPriority="47"/>
+    <w:lsdException w:name="Grid Table 3 Accent 5" w:uiPriority="48"/>
+    <w:lsdException w:name="Grid Table 4 Accent 5" w:uiPriority="49"/>
+    <w:lsdException w:name="Grid Table 5 Dark Accent 5" w:uiPriority="50"/>
+    <w:lsdException w:name="Grid Table 6 Colorful Accent 5" w:uiPriority="51"/>
+    <w:lsdException w:name="Grid Table 7 Colorful Accent 5" w:uiPriority="52"/>
+    <w:lsdException w:name="Grid Table 1 Light Accent 6" w:uiPriority="46"/>
+    <w:lsdException w:name="Grid Table 2 Accent 6" w:uiPriority="47"/>
+    <w:lsdException w:name="Grid Table 3 Accent 6" w:uiPriority="48"/>
+    <w:lsdException w:name="Grid Table 4 Accent 6" w:uiPriority="49"/>
+    <w:lsdException w:name="Grid Table 5 Dark Accent 6" w:uiPriority="50"/>
+    <w:lsdException w:name="Grid Table 6 Colorful Accent 6" w:uiPriority="51"/>
+    <w:lsdException w:name="Grid Table 7 Colorful Accent 6" w:uiPriority="52"/>
+    <w:lsdException w:name="List Table 1 Light" w:uiPriority="46"/>
+    <w:lsdException w:name="List Table 2" w:uiPriority="47"/>
+    <w:lsdException w:name="List Table 3" w:uiPriority="48"/>
+    <w:lsdException w:name="List Table 4" w:uiPriority="49"/>
+    <w:lsdException w:name="List Table 5 Dark" w:uiPriority="50"/>
+    <w:lsdException w:name="List Table 6 Colorful" w:uiPriority="51"/>
+    <w:lsdException w:name="List Table 7 Colorful" w:uiPriority="52"/>
+    <w:lsdException w:name="List Table 1 Light Accent 1" w:uiPriority="46"/>
+    <w:lsdException w:name="List Table 2 Accent 1" w:uiPriority="47"/>
+    <w:lsdException w:name="List Table 3 Accent 1" w:uiPriority="48"/>
+    <w:lsdException w:name="List Table 4 Accent 1" w:uiPriority="49"/>
+    <w:lsdException w:name="List Table 5 Dark Accent 1" w:uiPriority="50"/>
+    <w:lsdException w:name="List Table 6 Colorful Accent 1" w:uiPriority="51"/>
+    <w:lsdException w:name="List Table 7 Colorful Accent 1" w:uiPriority="52"/>
+    <w:lsdException w:name="List Table 1 Light Accent 2" w:uiPriority="46"/>
+    <w:lsdException w:name="List Table 2 Accent 2" w:uiPriority="47"/>
+    <w:lsdException w:name="List Table 3 Accent 2" w:uiPriority="48"/>
+    <w:lsdException w:name="List Table 4 Accent 2" w:uiPriority="49"/>
+    <w:lsdException w:name="List Table 5 Dark Accent 2" w:uiPriority="50"/>
+    <w:lsdException w:name="List Table 6 Colorful Accent 2" w:uiPriority="51"/>
+    <w:lsdException w:name="List Table 7 Colorful Accent 2" w:uiPriority="52"/>
+    <w:lsdException w:name="List Table 1 Light Accent 3" w:uiPriority="46"/>
+    <w:lsdException w:name="List Table 2 Accent 3" w:uiPriority="47"/>
+    <w:lsdException w:name="List Table 3 Accent 3" w:uiPriority="48"/>
+    <w:lsdException w:name="List Table 4 Accent 3" w:uiPriority="49"/>
+    <w:lsdException w:name="List Table 5 Dark Accent 3" w:uiPriority="50"/>
+    <w:lsdException w:name="List Table 6 Colorful Accent 3" w:uiPriority="51"/>
+    <w:lsdException w:name="List Table 7 Colorful Accent 3" w:uiPriority="52"/>
+    <w:lsdException w:name="List Table 1 Light Accent 4" w:uiPriority="46"/>
+    <w:lsdException w:name="List Table 2 Accent 4" w:uiPriority="47"/>
+    <w:lsdException w:name="List Table 3 Accent 4" w:uiPriority="48"/>
+    <w:lsdException w:name="List Table 4 Accent 4" w:uiPriority="49"/>
+    <w:lsdException w:name="List Table 5 Dark Accent 4" w:uiPriority="50"/>
+    <w:lsdException w:name="List Table 6 Colorful Accent 4" w:uiPriority="51"/>
+    <w:lsdException w:name="List Table 7 Colorful Accent 4" w:uiPriority="52"/>
+    <w:lsdException w:name="List Table 1 Light Accent 5" w:uiPriority="46"/>
+    <w:lsdException w:name="List Table 2 Accent 5" w:uiPriority="47"/>
+    <w:lsdException w:name="List Table 3 Accent 5" w:uiPriority="48"/>
+    <w:lsdException w:name="List Table 4 Accent 5" w:uiPriority="49"/>
+    <w:lsdException w:name="List Table 5 Dark Accent 5" w:uiPriority="50"/>
+    <w:lsdException w:name="List Table 6 Colorful Accent 5" w:uiPriority="51"/>
+    <w:lsdException w:name="List Table 7 Colorful Accent 5" w:uiPriority="52"/>
+    <w:lsdException w:name="List Table 1 Light Accent 6" w:uiPriority="46"/>
+    <w:lsdException w:name="List Table 2 Accent 6" w:uiPriority="47"/>
+    <w:lsdException w:name="List Table 3 Accent 6" w:uiPriority="48"/>
+    <w:lsdException w:name="List Table 4 Accent 6" w:uiPriority="49"/>
+    <w:lsdException w:name="List Table 5 Dark Accent 6" w:uiPriority="50"/>
+    <w:lsdException w:name="List Table 6 Colorful Accent 6" w:uiPriority="51"/>
+    <w:lsdException w:name="List Table 7 Colorful Accent 6" w:uiPriority="52"/>
+    <w:lsdException w:name="Mention" w:semiHidden="1" w:unhideWhenUsed="1"/>
+    <w:lsdException w:name="Smart Hyperlink" w:semiHidden="1" w:unhideWhenUsed="1"/>
+    <w:lsdException w:name="Hashtag" w:semiHidden="1" w:unhideWhenUsed="1"/>
+    <w:lsdException w:name="Unresolved Mention" w:semiHidden="1" w:unhideWhenUsed="1"/>
+    <w:lsdException w:name="Smart Link" w:semiHidden="1" w:unhideWhenUsed="1"/>
+  </w:latentStyles>
+  <w:style w:type="paragraph" w:default="1" w:styleId="Normal">
+    <w:name w:val="Normal"/>
+    <w:qFormat/>
   </w:style>
   <w:style w:type="paragraph" w:styleId="Heading1">
     <w:name w:val="heading 1"/>
     <w:basedOn w:val="Normal"/>
     <w:next w:val="Normal"/>
+    <w:uiPriority w:val="9"/>
+    <w:qFormat/>
     <w:pPr>
-      <w:keepNext w:val="1"/>
-      <w:keepLines w:val="1"/>
-      <w:pageBreakBefore w:val="0"/>
-      <w:spacing w:after="120" w:before="400" w:lineRule="auto"/>
+      <w:keepNext/>
+      <w:keepLines/>
+      <w:spacing w:before="400" w:after="120"/>
+      <w:outlineLvl w:val="0"/>
     </w:pPr>
     <w:rPr>
       <w:sz w:val="40"/>
@@ -160,14 +784,17 @@
     <w:name w:val="heading 2"/>
     <w:basedOn w:val="Normal"/>
     <w:next w:val="Normal"/>
+    <w:uiPriority w:val="9"/>
+    <w:semiHidden/>
+    <w:unhideWhenUsed/>
+    <w:qFormat/>
     <w:pPr>
-      <w:keepNext w:val="1"/>
-      <w:keepLines w:val="1"/>
-      <w:pageBreakBefore w:val="0"/>
-      <w:spacing w:after="120" w:before="360" w:lineRule="auto"/>
+      <w:keepNext/>
+      <w:keepLines/>
+      <w:spacing w:before="360" w:after="120"/>
+      <w:outlineLvl w:val="1"/>
     </w:pPr>
     <w:rPr>
-      <w:b w:val="0"/>
       <w:sz w:val="32"/>
       <w:szCs w:val="32"/>
     </w:rPr>
@@ -176,14 +803,17 @@
     <w:name w:val="heading 3"/>
     <w:basedOn w:val="Normal"/>
     <w:next w:val="Normal"/>
+    <w:uiPriority w:val="9"/>
+    <w:semiHidden/>
+    <w:unhideWhenUsed/>
+    <w:qFormat/>
     <w:pPr>
-      <w:keepNext w:val="1"/>
-      <w:keepLines w:val="1"/>
-      <w:pageBreakBefore w:val="0"/>
-      <w:spacing w:after="80" w:before="320" w:lineRule="auto"/>
+      <w:keepNext/>
+      <w:keepLines/>
+      <w:spacing w:before="320" w:after="80"/>
+      <w:outlineLvl w:val="2"/>
     </w:pPr>
     <w:rPr>
-      <w:b w:val="0"/>
       <w:color w:val="434343"/>
       <w:sz w:val="28"/>
       <w:szCs w:val="28"/>
@@ -193,11 +823,15 @@
     <w:name w:val="heading 4"/>
     <w:basedOn w:val="Normal"/>
     <w:next w:val="Normal"/>
+    <w:uiPriority w:val="9"/>
+    <w:semiHidden/>
+    <w:unhideWhenUsed/>
+    <w:qFormat/>
     <w:pPr>
-      <w:keepNext w:val="1"/>
-      <w:keepLines w:val="1"/>
-      <w:pageBreakBefore w:val="0"/>
-      <w:spacing w:after="80" w:before="280" w:lineRule="auto"/>
+      <w:keepNext/>
+      <w:keepLines/>
+      <w:spacing w:before="280" w:after="80"/>
+      <w:outlineLvl w:val="3"/>
     </w:pPr>
     <w:rPr>
       <w:color w:val="666666"/>
@@ -209,44 +843,75 @@
     <w:name w:val="heading 5"/>
     <w:basedOn w:val="Normal"/>
     <w:next w:val="Normal"/>
+    <w:uiPriority w:val="9"/>
+    <w:semiHidden/>
+    <w:unhideWhenUsed/>
+    <w:qFormat/>
     <w:pPr>
-      <w:keepNext w:val="1"/>
-      <w:keepLines w:val="1"/>
-      <w:pageBreakBefore w:val="0"/>
-      <w:spacing w:after="80" w:before="240" w:lineRule="auto"/>
+      <w:keepNext/>
+      <w:keepLines/>
+      <w:spacing w:before="240" w:after="80"/>
+      <w:outlineLvl w:val="4"/>
     </w:pPr>
     <w:rPr>
       <w:color w:val="666666"/>
-      <w:sz w:val="22"/>
-      <w:szCs w:val="22"/>
     </w:rPr>
   </w:style>
   <w:style w:type="paragraph" w:styleId="Heading6">
     <w:name w:val="heading 6"/>
     <w:basedOn w:val="Normal"/>
     <w:next w:val="Normal"/>
+    <w:uiPriority w:val="9"/>
+    <w:semiHidden/>
+    <w:unhideWhenUsed/>
+    <w:qFormat/>
     <w:pPr>
-      <w:keepNext w:val="1"/>
-      <w:keepLines w:val="1"/>
-      <w:pageBreakBefore w:val="0"/>
-      <w:spacing w:after="80" w:before="240" w:lineRule="auto"/>
+      <w:keepNext/>
+      <w:keepLines/>
+      <w:spacing w:before="240" w:after="80"/>
+      <w:outlineLvl w:val="5"/>
     </w:pPr>
     <w:rPr>
-      <w:i w:val="1"/>
+      <w:i/>
       <w:color w:val="666666"/>
-      <w:sz w:val="22"/>
-      <w:szCs w:val="22"/>
     </w:rPr>
+  </w:style>
+  <w:style w:type="character" w:default="1" w:styleId="DefaultParagraphFont">
+    <w:name w:val="Default Paragraph Font"/>
+    <w:uiPriority w:val="1"/>
+    <w:unhideWhenUsed/>
+  </w:style>
+  <w:style w:type="table" w:default="1" w:styleId="TableNormal">
+    <w:name w:val="Normal Table"/>
+    <w:uiPriority w:val="99"/>
+    <w:semiHidden/>
+    <w:unhideWhenUsed/>
+    <w:tblPr>
+      <w:tblInd w:w="0" w:type="dxa"/>
+      <w:tblCellMar>
+        <w:top w:w="0" w:type="dxa"/>
+        <w:left w:w="108" w:type="dxa"/>
+        <w:bottom w:w="0" w:type="dxa"/>
+        <w:right w:w="108" w:type="dxa"/>
+      </w:tblCellMar>
+    </w:tblPr>
+  </w:style>
+  <w:style w:type="numbering" w:default="1" w:styleId="NoList">
+    <w:name w:val="No List"/>
+    <w:uiPriority w:val="99"/>
+    <w:semiHidden/>
+    <w:unhideWhenUsed/>
   </w:style>
   <w:style w:type="paragraph" w:styleId="Title">
     <w:name w:val="Title"/>
     <w:basedOn w:val="Normal"/>
     <w:next w:val="Normal"/>
+    <w:uiPriority w:val="10"/>
+    <w:qFormat/>
     <w:pPr>
-      <w:keepNext w:val="1"/>
-      <w:keepLines w:val="1"/>
-      <w:pageBreakBefore w:val="0"/>
-      <w:spacing w:after="60" w:before="0" w:lineRule="auto"/>
+      <w:keepNext/>
+      <w:keepLines/>
+      <w:spacing w:after="60"/>
     </w:pPr>
     <w:rPr>
       <w:sz w:val="52"/>
@@ -257,15 +922,14 @@
     <w:name w:val="Subtitle"/>
     <w:basedOn w:val="Normal"/>
     <w:next w:val="Normal"/>
+    <w:uiPriority w:val="11"/>
+    <w:qFormat/>
     <w:pPr>
-      <w:keepNext w:val="1"/>
-      <w:keepLines w:val="1"/>
-      <w:pageBreakBefore w:val="0"/>
-      <w:spacing w:after="320" w:before="0" w:lineRule="auto"/>
+      <w:keepNext/>
+      <w:keepLines/>
+      <w:spacing w:after="320"/>
     </w:pPr>
     <w:rPr>
-      <w:rFonts w:ascii="Arial" w:cs="Arial" w:eastAsia="Arial" w:hAnsi="Arial"/>
-      <w:i w:val="0"/>
       <w:color w:val="666666"/>
       <w:sz w:val="30"/>
       <w:szCs w:val="30"/>

</xml_diff>